<commit_message>
Updated info in forms regarding minor changes to the project
</commit_message>
<xml_diff>
--- a/Documentation/Forms/Project Contract.docx
+++ b/Documentation/Forms/Project Contract.docx
@@ -1120,7 +1120,7 @@
           <w:rFonts w:ascii="Arial" w:eastAsia="Comic Sans MS" w:hAnsi="Arial" w:cs="Arial"/>
           <w:sz w:val="20"/>
         </w:rPr>
-        <w:t>To propagate associate deep learning algorithms that correlate with user’s live data to produce a multitude of live self-regulating algorithmic results that track user’s eccentric weight loss progression in a graphical paradigm.</w:t>
+        <w:t>To propagate associate learning algorithms that correlate with user’s live data to produce a multitude of live self-regulating algorithmic results that track user’s eccentric weight loss progression in a graphical paradigm.</w:t>
       </w:r>
     </w:p>
     <w:p>
@@ -1834,7 +1834,15 @@
                 <w:sz w:val="18"/>
                 <w:szCs w:val="18"/>
               </w:rPr>
-              <w:t>Description of any research hypothesis</w:t>
+              <w:t>Description of research hypothesis</w:t>
+            </w:r>
+            <w:r>
+              <w:rPr>
+                <w:rFonts w:ascii="Arial" w:eastAsia="Comic Sans MS" w:hAnsi="Arial" w:cs="Arial"/>
+                <w:sz w:val="18"/>
+                <w:szCs w:val="18"/>
+              </w:rPr>
+              <w:t xml:space="preserve"> if any</w:t>
             </w:r>
           </w:p>
           <w:p>
@@ -3497,18 +3505,61 @@
           </wp:inline>
         </w:drawing>
       </w:r>
+    </w:p>
+    <w:p>
+      <w:pPr>
+        <w:spacing w:after="0" w:line="240" w:lineRule="auto"/>
+        <w:ind w:left="720"/>
+        <w:rPr>
+          <w:rFonts w:ascii="Arial" w:eastAsia="Comic Sans MS" w:hAnsi="Arial" w:cs="Arial"/>
+          <w:sz w:val="20"/>
+        </w:rPr>
+      </w:pPr>
       <w:bookmarkStart w:id="4" w:name="_GoBack"/>
+      <w:r>
+        <w:rPr>
+          <w:rFonts w:ascii="Arial" w:eastAsia="Comic Sans MS" w:hAnsi="Arial" w:cs="Arial"/>
+          <w:noProof/>
+          <w:sz w:val="20"/>
+        </w:rPr>
+        <w:lastRenderedPageBreak/>
+        <w:drawing>
+          <wp:inline distT="0" distB="0" distL="0" distR="0" wp14:anchorId="418BE305" wp14:editId="72DB6C12">
+            <wp:extent cx="5731510" cy="2916555"/>
+            <wp:effectExtent l="0" t="0" r="2540" b="0"/>
+            <wp:docPr id="1" name="Picture 1" descr="A picture containing text&#10;&#10;Description generated with very high confidence"/>
+            <wp:cNvGraphicFramePr>
+              <a:graphicFrameLocks xmlns:a="http://schemas.openxmlformats.org/drawingml/2006/main" noChangeAspect="1"/>
+            </wp:cNvGraphicFramePr>
+            <a:graphic xmlns:a="http://schemas.openxmlformats.org/drawingml/2006/main">
+              <a:graphicData uri="http://schemas.openxmlformats.org/drawingml/2006/picture">
+                <pic:pic xmlns:pic="http://schemas.openxmlformats.org/drawingml/2006/picture">
+                  <pic:nvPicPr>
+                    <pic:cNvPr id="1" name="taskedGChart.PNG"/>
+                    <pic:cNvPicPr/>
+                  </pic:nvPicPr>
+                  <pic:blipFill>
+                    <a:blip r:embed="rId12"/>
+                    <a:stretch>
+                      <a:fillRect/>
+                    </a:stretch>
+                  </pic:blipFill>
+                  <pic:spPr>
+                    <a:xfrm>
+                      <a:off x="0" y="0"/>
+                      <a:ext cx="5731510" cy="2916555"/>
+                    </a:xfrm>
+                    <a:prstGeom prst="rect">
+                      <a:avLst/>
+                    </a:prstGeom>
+                  </pic:spPr>
+                </pic:pic>
+              </a:graphicData>
+            </a:graphic>
+          </wp:inline>
+        </w:drawing>
+      </w:r>
       <w:bookmarkEnd w:id="4"/>
-    </w:p>
-    <w:p>
-      <w:pPr>
-        <w:spacing w:after="0" w:line="240" w:lineRule="auto"/>
-        <w:ind w:left="720"/>
-        <w:rPr>
-          <w:rFonts w:ascii="Arial" w:eastAsia="Comic Sans MS" w:hAnsi="Arial" w:cs="Arial"/>
-          <w:sz w:val="20"/>
-        </w:rPr>
-      </w:pPr>
     </w:p>
     <w:p>
       <w:pPr>
@@ -3809,8 +3860,8 @@
       </w:pPr>
     </w:p>
     <w:sectPr>
-      <w:footerReference w:type="even" r:id="rId12"/>
-      <w:footerReference w:type="default" r:id="rId13"/>
+      <w:footerReference w:type="even" r:id="rId13"/>
+      <w:footerReference w:type="default" r:id="rId14"/>
       <w:pgSz w:w="11906" w:h="16838"/>
       <w:pgMar w:top="1440" w:right="1440" w:bottom="1440" w:left="1440" w:header="708" w:footer="708" w:gutter="0"/>
       <w:cols w:space="708"/>
@@ -6517,7 +6568,7 @@
 </file>
 
 <file path=customXml/itemProps1.xml><?xml version="1.0" encoding="utf-8"?>
-<ds:datastoreItem xmlns:ds="http://schemas.openxmlformats.org/officeDocument/2006/customXml" ds:itemID="{DCE5BD96-3B6E-4EAB-B3AA-01985600C545}">
+<ds:datastoreItem xmlns:ds="http://schemas.openxmlformats.org/officeDocument/2006/customXml" ds:itemID="{7AA6FF09-3A7C-47DE-A08B-12CE14A28EDB}">
   <ds:schemaRefs>
     <ds:schemaRef ds:uri="http://schemas.openxmlformats.org/officeDocument/2006/bibliography"/>
   </ds:schemaRefs>

</xml_diff>

<commit_message>
updated and added forms
</commit_message>
<xml_diff>
--- a/Documentation/Forms/Project Contract.docx
+++ b/Documentation/Forms/Project Contract.docx
@@ -1866,8 +1866,6 @@
               </w:rPr>
               <w:t>All research</w:t>
             </w:r>
-            <w:bookmarkStart w:id="4" w:name="_GoBack"/>
-            <w:bookmarkEnd w:id="4"/>
             <w:r>
               <w:rPr>
                 <w:rFonts w:ascii="Arial" w:eastAsia="Comic Sans MS" w:hAnsi="Arial" w:cs="Arial"/>
@@ -3540,19 +3538,65 @@
         </w:rPr>
         <w:tab/>
       </w:r>
-      <w:bookmarkStart w:id="5" w:name="_MON_1601292573"/>
+      <w:bookmarkStart w:id="4" w:name="_MON_1601292573"/>
+      <w:bookmarkEnd w:id="4"/>
+    </w:p>
+    <w:p>
+      <w:pPr>
+        <w:pStyle w:val="ListParagraph"/>
+        <w:spacing w:after="0" w:line="240" w:lineRule="auto"/>
+        <w:ind w:left="1080"/>
+        <w:rPr>
+          <w:rFonts w:ascii="Arial" w:eastAsia="Comic Sans MS" w:hAnsi="Arial" w:cs="Arial"/>
+          <w:sz w:val="20"/>
+        </w:rPr>
+      </w:pPr>
+      <w:bookmarkStart w:id="5" w:name="_GoBack"/>
+      <w:ins w:id="6" w:author="Judyta Dąbek" w:date="2018-10-25T16:50:00Z">
+        <w:r>
+          <w:rPr>
+            <w:rFonts w:ascii="Arial" w:eastAsia="Comic Sans MS" w:hAnsi="Arial" w:cs="Arial"/>
+            <w:noProof/>
+            <w:sz w:val="20"/>
+          </w:rPr>
+          <w:drawing>
+            <wp:inline distT="0" distB="0" distL="0" distR="0" wp14:anchorId="5476DA49" wp14:editId="64A351E2">
+              <wp:extent cx="5820161" cy="3001645"/>
+              <wp:effectExtent l="0" t="0" r="9525" b="8255"/>
+              <wp:docPr id="1" name="Picture 1" descr="A screenshot of a cell phone&#10;&#10;Description generated with very high confidence"/>
+              <wp:cNvGraphicFramePr>
+                <a:graphicFrameLocks xmlns:a="http://schemas.openxmlformats.org/drawingml/2006/main" noChangeAspect="1"/>
+              </wp:cNvGraphicFramePr>
+              <a:graphic xmlns:a="http://schemas.openxmlformats.org/drawingml/2006/main">
+                <a:graphicData uri="http://schemas.openxmlformats.org/drawingml/2006/picture">
+                  <pic:pic xmlns:pic="http://schemas.openxmlformats.org/drawingml/2006/picture">
+                    <pic:nvPicPr>
+                      <pic:cNvPr id="1" name="TASKEDGANTTCHART.PNG"/>
+                      <pic:cNvPicPr/>
+                    </pic:nvPicPr>
+                    <pic:blipFill>
+                      <a:blip r:embed="rId12"/>
+                      <a:stretch>
+                        <a:fillRect/>
+                      </a:stretch>
+                    </pic:blipFill>
+                    <pic:spPr>
+                      <a:xfrm>
+                        <a:off x="0" y="0"/>
+                        <a:ext cx="5820933" cy="3002043"/>
+                      </a:xfrm>
+                      <a:prstGeom prst="rect">
+                        <a:avLst/>
+                      </a:prstGeom>
+                    </pic:spPr>
+                  </pic:pic>
+                </a:graphicData>
+              </a:graphic>
+            </wp:inline>
+          </w:drawing>
+        </w:r>
+      </w:ins>
       <w:bookmarkEnd w:id="5"/>
-    </w:p>
-    <w:p>
-      <w:pPr>
-        <w:pStyle w:val="ListParagraph"/>
-        <w:spacing w:after="0" w:line="240" w:lineRule="auto"/>
-        <w:ind w:left="1080"/>
-        <w:rPr>
-          <w:rFonts w:ascii="Arial" w:eastAsia="Comic Sans MS" w:hAnsi="Arial" w:cs="Arial"/>
-          <w:sz w:val="20"/>
-        </w:rPr>
-      </w:pPr>
     </w:p>
     <w:p>
       <w:pPr>
@@ -3815,8 +3859,8 @@
       </w:pPr>
     </w:p>
     <w:sectPr>
-      <w:footerReference w:type="even" r:id="rId12"/>
-      <w:footerReference w:type="default" r:id="rId13"/>
+      <w:footerReference w:type="even" r:id="rId13"/>
+      <w:footerReference w:type="default" r:id="rId14"/>
       <w:pgSz w:w="11906" w:h="16838"/>
       <w:pgMar w:top="1440" w:right="1440" w:bottom="1440" w:left="1440" w:header="708" w:footer="708" w:gutter="0"/>
       <w:cols w:space="708"/>
@@ -5642,6 +5686,14 @@
     <w:abstractNumId w:val="3"/>
   </w:num>
 </w:numbering>
+</file>
+
+<file path=word/people.xml><?xml version="1.0" encoding="utf-8"?>
+<w15:people xmlns:wpc="http://schemas.microsoft.com/office/word/2010/wordprocessingCanvas" xmlns:cx="http://schemas.microsoft.com/office/drawing/2014/chartex" xmlns:cx1="http://schemas.microsoft.com/office/drawing/2015/9/8/chartex" xmlns:cx2="http://schemas.microsoft.com/office/drawing/2015/10/21/chartex" xmlns:cx3="http://schemas.microsoft.com/office/drawing/2016/5/9/chartex" xmlns:cx4="http://schemas.microsoft.com/office/drawing/2016/5/10/chartex" xmlns:cx5="http://schemas.microsoft.com/office/drawing/2016/5/11/chartex" xmlns:cx6="http://schemas.microsoft.com/office/drawing/2016/5/12/chartex" xmlns:cx7="http://schemas.microsoft.com/office/drawing/2016/5/13/chartex" xmlns:cx8="http://schemas.microsoft.com/office/drawing/2016/5/14/chartex" xmlns:mc="http://schemas.openxmlformats.org/markup-compatibility/2006" xmlns:aink="http://schemas.microsoft.com/office/drawing/2016/ink" xmlns:am3d="http://schemas.microsoft.com/office/drawing/2017/model3d" xmlns:o="urn:schemas-microsoft-com:office:office" xmlns:r="http://schemas.openxmlformats.org/officeDocument/2006/relationships" xmlns:m="http://schemas.openxmlformats.org/officeDocument/2006/math" xmlns:v="urn:schemas-microsoft-com:vml" xmlns:wp14="http://schemas.microsoft.com/office/word/2010/wordprocessingDrawing" xmlns:wp="http://schemas.openxmlformats.org/drawingml/2006/wordprocessingDrawing" xmlns:w10="urn:schemas-microsoft-com:office:word" xmlns:w="http://schemas.openxmlformats.org/wordprocessingml/2006/main" xmlns:w14="http://schemas.microsoft.com/office/word/2010/wordml" xmlns:w15="http://schemas.microsoft.com/office/word/2012/wordml" xmlns:w16cid="http://schemas.microsoft.com/office/word/2016/wordml/cid" xmlns:w16se="http://schemas.microsoft.com/office/word/2015/wordml/symex" xmlns:wpg="http://schemas.microsoft.com/office/word/2010/wordprocessingGroup" xmlns:wpi="http://schemas.microsoft.com/office/word/2010/wordprocessingInk" xmlns:wne="http://schemas.microsoft.com/office/word/2006/wordml" xmlns:wps="http://schemas.microsoft.com/office/word/2010/wordprocessingShape" mc:Ignorable="w14 w15 w16se w16cid wp14">
+  <w15:person w15:author="Judyta Dąbek">
+    <w15:presenceInfo w15:providerId="Windows Live" w15:userId="9d21c6978955482f"/>
+  </w15:person>
+</w15:people>
 </file>
 
 <file path=word/styles.xml><?xml version="1.0" encoding="utf-8"?>
@@ -6523,7 +6575,7 @@
 </file>
 
 <file path=customXml/itemProps1.xml><?xml version="1.0" encoding="utf-8"?>
-<ds:datastoreItem xmlns:ds="http://schemas.openxmlformats.org/officeDocument/2006/customXml" ds:itemID="{585ED31F-E218-4497-A46C-53701AA0D470}">
+<ds:datastoreItem xmlns:ds="http://schemas.openxmlformats.org/officeDocument/2006/customXml" ds:itemID="{A899A492-D081-4487-AEB2-E1294560CD67}">
   <ds:schemaRefs>
     <ds:schemaRef ds:uri="http://schemas.openxmlformats.org/officeDocument/2006/bibliography"/>
   </ds:schemaRefs>

</xml_diff>